<commit_message>
Introduction to REST API updated
</commit_message>
<xml_diff>
--- a/Introduction to REST API.docx
+++ b/Introduction to REST API.docx
@@ -4,16 +4,17 @@
   <w:body>
     <w:p>
       <w:pPr>
-        <w:pStyle w:val="ListParagraph"/>
+        <w:pStyle w:val="Heading2"/>
         <w:numPr>
           <w:ilvl w:val="0"/>
-          <w:numId w:val="1"/>
+          <w:numId w:val="2"/>
         </w:numPr>
       </w:pPr>
       <w:r>
         <w:t>Introduction to REST API</w:t>
       </w:r>
     </w:p>
+    <w:p/>
     <w:p>
       <w:r>
         <w:t xml:space="preserve">An Application Programming Interface (API) is a set of rules to facilitate this communication between different programs. </w:t>
@@ -177,23 +178,11 @@
       </w:r>
       <w:proofErr w:type="gramStart"/>
       <w:r>
-        <w:t>GET</w:t>
-      </w:r>
-      <w:r>
-        <w:t> ,</w:t>
+        <w:t>GET ,</w:t>
       </w:r>
       <w:proofErr w:type="gramEnd"/>
       <w:r>
-        <w:t> </w:t>
-      </w:r>
-      <w:r>
-        <w:t>PUT</w:t>
-      </w:r>
-      <w:r>
-        <w:t> or </w:t>
-      </w:r>
-      <w:r>
-        <w:t>POST</w:t>
+        <w:t> PUT or POST</w:t>
       </w:r>
       <w:r>
         <w:rPr>
@@ -290,20 +279,406 @@
     <w:p>
       <w:pPr>
         <w:jc w:val="both"/>
-        <w:rPr>
-          <w:sz w:val="20"/>
-        </w:rPr>
       </w:pPr>
     </w:p>
     <w:p>
       <w:pPr>
         <w:jc w:val="both"/>
-        <w:rPr>
-          <w:sz w:val="20"/>
-        </w:rPr>
-      </w:pPr>
-      <w:bookmarkStart w:id="0" w:name="_GoBack"/>
-      <w:bookmarkEnd w:id="0"/>
+      </w:pPr>
+      <w:r>
+        <w:t>Simple Object Access Protocol, more known as SOAP</w:t>
+      </w:r>
+      <w:r>
+        <w:t xml:space="preserve"> </w:t>
+      </w:r>
+      <w:r>
+        <w:t xml:space="preserve">APIs designed with SOAP use XML for their message format and </w:t>
+      </w:r>
+      <w:r>
+        <w:t>receives</w:t>
+      </w:r>
+      <w:r>
+        <w:t xml:space="preserve"> requests through HTTP or SMTP. SOAP makes it easier for apps running in different environments or written in different languages to share information</w:t>
+      </w:r>
+      <w:proofErr w:type="gramStart"/>
+      <w:r>
+        <w:t>.</w:t>
+      </w:r>
+      <w:r>
+        <w:rPr>
+          <w:vertAlign w:val="superscript"/>
+        </w:rPr>
+        <w:t>[</w:t>
+      </w:r>
+      <w:proofErr w:type="gramEnd"/>
+      <w:r>
+        <w:rPr>
+          <w:vertAlign w:val="superscript"/>
+        </w:rPr>
+        <w:t xml:space="preserve">2] </w:t>
+      </w:r>
+      <w:r>
+        <w:t xml:space="preserve"> </w:t>
+      </w:r>
+    </w:p>
+    <w:p>
+      <w:pPr>
+        <w:pStyle w:val="NormalWeb"/>
+        <w:shd w:val="clear" w:color="auto" w:fill="FFFFFF"/>
+        <w:spacing w:before="0" w:beforeAutospacing="0" w:after="270" w:afterAutospacing="0"/>
+        <w:rPr>
+          <w:rFonts w:asciiTheme="minorHAnsi" w:eastAsiaTheme="minorHAnsi" w:hAnsiTheme="minorHAnsi" w:cstheme="minorBidi"/>
+          <w:sz w:val="22"/>
+          <w:szCs w:val="22"/>
+          <w:lang w:eastAsia="en-US"/>
+        </w:rPr>
+      </w:pPr>
+      <w:r>
+        <w:rPr>
+          <w:rFonts w:asciiTheme="minorHAnsi" w:eastAsiaTheme="minorHAnsi" w:hAnsiTheme="minorHAnsi" w:cstheme="minorBidi"/>
+          <w:sz w:val="22"/>
+          <w:szCs w:val="22"/>
+          <w:lang w:eastAsia="en-US"/>
+        </w:rPr>
+        <w:t>APIs are RESTful as long as they comply with the 6 guiding constraints of a RESTful system:</w:t>
+      </w:r>
+    </w:p>
+    <w:p>
+      <w:pPr>
+        <w:pStyle w:val="NormalWeb"/>
+        <w:numPr>
+          <w:ilvl w:val="0"/>
+          <w:numId w:val="3"/>
+        </w:numPr>
+        <w:shd w:val="clear" w:color="auto" w:fill="FFFFFF"/>
+        <w:spacing w:before="0" w:beforeAutospacing="0" w:after="0" w:afterAutospacing="0"/>
+        <w:ind w:left="420"/>
+        <w:rPr>
+          <w:rFonts w:asciiTheme="minorHAnsi" w:eastAsiaTheme="minorHAnsi" w:hAnsiTheme="minorHAnsi" w:cstheme="minorBidi"/>
+          <w:sz w:val="22"/>
+          <w:szCs w:val="22"/>
+          <w:lang w:eastAsia="en-US"/>
+        </w:rPr>
+      </w:pPr>
+      <w:r>
+        <w:rPr>
+          <w:rFonts w:asciiTheme="minorHAnsi" w:eastAsiaTheme="minorHAnsi" w:hAnsiTheme="minorHAnsi" w:cstheme="minorBidi"/>
+          <w:b/>
+          <w:bCs/>
+          <w:sz w:val="22"/>
+          <w:szCs w:val="22"/>
+          <w:lang w:eastAsia="en-US"/>
+        </w:rPr>
+        <w:t>Client-server architecture:</w:t>
+      </w:r>
+      <w:r>
+        <w:rPr>
+          <w:rFonts w:asciiTheme="minorHAnsi" w:eastAsiaTheme="minorHAnsi" w:hAnsiTheme="minorHAnsi" w:cstheme="minorBidi"/>
+          <w:sz w:val="22"/>
+          <w:szCs w:val="22"/>
+          <w:lang w:eastAsia="en-US"/>
+        </w:rPr>
+        <w:t> REST architecture is composed of clients, servers, and resources, and it handles requests through HTTP.</w:t>
+      </w:r>
+    </w:p>
+    <w:p>
+      <w:pPr>
+        <w:pStyle w:val="NormalWeb"/>
+        <w:numPr>
+          <w:ilvl w:val="0"/>
+          <w:numId w:val="3"/>
+        </w:numPr>
+        <w:shd w:val="clear" w:color="auto" w:fill="FFFFFF"/>
+        <w:spacing w:before="0" w:beforeAutospacing="0" w:after="0" w:afterAutospacing="0"/>
+        <w:ind w:left="420"/>
+        <w:rPr>
+          <w:rFonts w:asciiTheme="minorHAnsi" w:eastAsiaTheme="minorHAnsi" w:hAnsiTheme="minorHAnsi" w:cstheme="minorBidi"/>
+          <w:sz w:val="22"/>
+          <w:szCs w:val="22"/>
+          <w:lang w:eastAsia="en-US"/>
+        </w:rPr>
+      </w:pPr>
+      <w:r>
+        <w:rPr>
+          <w:rFonts w:asciiTheme="minorHAnsi" w:eastAsiaTheme="minorHAnsi" w:hAnsiTheme="minorHAnsi" w:cstheme="minorBidi"/>
+          <w:b/>
+          <w:bCs/>
+          <w:sz w:val="22"/>
+          <w:szCs w:val="22"/>
+          <w:lang w:eastAsia="en-US"/>
+        </w:rPr>
+        <w:t>Statelessness:</w:t>
+      </w:r>
+      <w:r>
+        <w:rPr>
+          <w:rFonts w:asciiTheme="minorHAnsi" w:eastAsiaTheme="minorHAnsi" w:hAnsiTheme="minorHAnsi" w:cstheme="minorBidi"/>
+          <w:sz w:val="22"/>
+          <w:szCs w:val="22"/>
+          <w:lang w:eastAsia="en-US"/>
+        </w:rPr>
+        <w:t> No client content is stored on the server between requests. Information about the session state is, instead, held with the client.</w:t>
+      </w:r>
+    </w:p>
+    <w:p>
+      <w:pPr>
+        <w:pStyle w:val="NormalWeb"/>
+        <w:numPr>
+          <w:ilvl w:val="0"/>
+          <w:numId w:val="3"/>
+        </w:numPr>
+        <w:shd w:val="clear" w:color="auto" w:fill="FFFFFF"/>
+        <w:spacing w:before="0" w:beforeAutospacing="0" w:after="0" w:afterAutospacing="0"/>
+        <w:ind w:left="420"/>
+        <w:rPr>
+          <w:rFonts w:asciiTheme="minorHAnsi" w:eastAsiaTheme="minorHAnsi" w:hAnsiTheme="minorHAnsi" w:cstheme="minorBidi"/>
+          <w:sz w:val="22"/>
+          <w:szCs w:val="22"/>
+          <w:lang w:eastAsia="en-US"/>
+        </w:rPr>
+      </w:pPr>
+      <w:proofErr w:type="spellStart"/>
+      <w:r>
+        <w:rPr>
+          <w:rFonts w:asciiTheme="minorHAnsi" w:eastAsiaTheme="minorHAnsi" w:hAnsiTheme="minorHAnsi" w:cstheme="minorBidi"/>
+          <w:b/>
+          <w:bCs/>
+          <w:sz w:val="22"/>
+          <w:szCs w:val="22"/>
+          <w:lang w:eastAsia="en-US"/>
+        </w:rPr>
+        <w:t>Cacheability</w:t>
+      </w:r>
+      <w:proofErr w:type="spellEnd"/>
+      <w:r>
+        <w:rPr>
+          <w:rFonts w:asciiTheme="minorHAnsi" w:eastAsiaTheme="minorHAnsi" w:hAnsiTheme="minorHAnsi" w:cstheme="minorBidi"/>
+          <w:b/>
+          <w:bCs/>
+          <w:sz w:val="22"/>
+          <w:szCs w:val="22"/>
+          <w:lang w:eastAsia="en-US"/>
+        </w:rPr>
+        <w:t>:</w:t>
+      </w:r>
+      <w:r>
+        <w:rPr>
+          <w:rFonts w:asciiTheme="minorHAnsi" w:eastAsiaTheme="minorHAnsi" w:hAnsiTheme="minorHAnsi" w:cstheme="minorBidi"/>
+          <w:sz w:val="22"/>
+          <w:szCs w:val="22"/>
+          <w:lang w:eastAsia="en-US"/>
+        </w:rPr>
+        <w:t> Caching can eliminate the need for some client-server interactions.</w:t>
+      </w:r>
+    </w:p>
+    <w:p>
+      <w:pPr>
+        <w:pStyle w:val="NormalWeb"/>
+        <w:numPr>
+          <w:ilvl w:val="0"/>
+          <w:numId w:val="3"/>
+        </w:numPr>
+        <w:shd w:val="clear" w:color="auto" w:fill="FFFFFF"/>
+        <w:spacing w:before="0" w:beforeAutospacing="0" w:after="0" w:afterAutospacing="0"/>
+        <w:ind w:left="420"/>
+        <w:rPr>
+          <w:rFonts w:asciiTheme="minorHAnsi" w:eastAsiaTheme="minorHAnsi" w:hAnsiTheme="minorHAnsi" w:cstheme="minorBidi"/>
+          <w:sz w:val="22"/>
+          <w:szCs w:val="22"/>
+          <w:lang w:eastAsia="en-US"/>
+        </w:rPr>
+      </w:pPr>
+      <w:r>
+        <w:rPr>
+          <w:rFonts w:asciiTheme="minorHAnsi" w:eastAsiaTheme="minorHAnsi" w:hAnsiTheme="minorHAnsi" w:cstheme="minorBidi"/>
+          <w:b/>
+          <w:bCs/>
+          <w:sz w:val="22"/>
+          <w:szCs w:val="22"/>
+          <w:lang w:eastAsia="en-US"/>
+        </w:rPr>
+        <w:t>Layered system:</w:t>
+      </w:r>
+      <w:r>
+        <w:rPr>
+          <w:rFonts w:asciiTheme="minorHAnsi" w:eastAsiaTheme="minorHAnsi" w:hAnsiTheme="minorHAnsi" w:cstheme="minorBidi"/>
+          <w:sz w:val="22"/>
+          <w:szCs w:val="22"/>
+          <w:lang w:eastAsia="en-US"/>
+        </w:rPr>
+        <w:t> Client-server interactions can be mediated by additional layers. These layers could offer additional features like load balancing, shared caches, or security.</w:t>
+      </w:r>
+    </w:p>
+    <w:p>
+      <w:pPr>
+        <w:pStyle w:val="NormalWeb"/>
+        <w:numPr>
+          <w:ilvl w:val="0"/>
+          <w:numId w:val="3"/>
+        </w:numPr>
+        <w:shd w:val="clear" w:color="auto" w:fill="FFFFFF"/>
+        <w:spacing w:before="0" w:beforeAutospacing="0" w:after="0" w:afterAutospacing="0"/>
+        <w:ind w:left="420"/>
+        <w:rPr>
+          <w:rFonts w:asciiTheme="minorHAnsi" w:eastAsiaTheme="minorHAnsi" w:hAnsiTheme="minorHAnsi" w:cstheme="minorBidi"/>
+          <w:sz w:val="22"/>
+          <w:szCs w:val="22"/>
+          <w:lang w:eastAsia="en-US"/>
+        </w:rPr>
+      </w:pPr>
+      <w:r>
+        <w:rPr>
+          <w:rFonts w:asciiTheme="minorHAnsi" w:eastAsiaTheme="minorHAnsi" w:hAnsiTheme="minorHAnsi" w:cstheme="minorBidi"/>
+          <w:b/>
+          <w:bCs/>
+          <w:sz w:val="22"/>
+          <w:szCs w:val="22"/>
+          <w:lang w:eastAsia="en-US"/>
+        </w:rPr>
+        <w:t>Code on demand (optional):</w:t>
+      </w:r>
+      <w:r>
+        <w:rPr>
+          <w:rFonts w:asciiTheme="minorHAnsi" w:eastAsiaTheme="minorHAnsi" w:hAnsiTheme="minorHAnsi" w:cstheme="minorBidi"/>
+          <w:sz w:val="22"/>
+          <w:szCs w:val="22"/>
+          <w:lang w:eastAsia="en-US"/>
+        </w:rPr>
+        <w:t> Servers can extend the functionality of a client by transferring executable code.</w:t>
+      </w:r>
+    </w:p>
+    <w:p>
+      <w:pPr>
+        <w:pStyle w:val="NormalWeb"/>
+        <w:numPr>
+          <w:ilvl w:val="0"/>
+          <w:numId w:val="3"/>
+        </w:numPr>
+        <w:shd w:val="clear" w:color="auto" w:fill="FFFFFF"/>
+        <w:spacing w:before="0" w:beforeAutospacing="0" w:after="270" w:afterAutospacing="0"/>
+        <w:ind w:left="420"/>
+        <w:rPr>
+          <w:rFonts w:asciiTheme="minorHAnsi" w:eastAsiaTheme="minorHAnsi" w:hAnsiTheme="minorHAnsi" w:cstheme="minorBidi"/>
+          <w:sz w:val="22"/>
+          <w:szCs w:val="22"/>
+          <w:lang w:eastAsia="en-US"/>
+        </w:rPr>
+      </w:pPr>
+      <w:r>
+        <w:rPr>
+          <w:rFonts w:asciiTheme="minorHAnsi" w:eastAsiaTheme="minorHAnsi" w:hAnsiTheme="minorHAnsi" w:cstheme="minorBidi"/>
+          <w:b/>
+          <w:bCs/>
+          <w:sz w:val="22"/>
+          <w:szCs w:val="22"/>
+          <w:lang w:eastAsia="en-US"/>
+        </w:rPr>
+        <w:t>Uniform interface:</w:t>
+      </w:r>
+      <w:r>
+        <w:rPr>
+          <w:rFonts w:asciiTheme="minorHAnsi" w:eastAsiaTheme="minorHAnsi" w:hAnsiTheme="minorHAnsi" w:cstheme="minorBidi"/>
+          <w:sz w:val="22"/>
+          <w:szCs w:val="22"/>
+          <w:lang w:eastAsia="en-US"/>
+        </w:rPr>
+        <w:t> This constraint is core to the design of RESTful APIs and includes 4 facets:</w:t>
+      </w:r>
+    </w:p>
+    <w:p>
+      <w:pPr>
+        <w:numPr>
+          <w:ilvl w:val="0"/>
+          <w:numId w:val="5"/>
+        </w:numPr>
+        <w:shd w:val="clear" w:color="auto" w:fill="FFFFFF"/>
+        <w:spacing w:after="0" w:line="240" w:lineRule="auto"/>
+      </w:pPr>
+      <w:r>
+        <w:rPr>
+          <w:b/>
+        </w:rPr>
+        <w:lastRenderedPageBreak/>
+        <w:t>Resource identification in requests</w:t>
+      </w:r>
+      <w:r>
+        <w:t>: Resources are identified in requests and are separate from the representations returned to the client.</w:t>
+      </w:r>
+    </w:p>
+    <w:p>
+      <w:pPr>
+        <w:numPr>
+          <w:ilvl w:val="0"/>
+          <w:numId w:val="5"/>
+        </w:numPr>
+        <w:shd w:val="clear" w:color="auto" w:fill="FFFFFF"/>
+        <w:spacing w:after="0" w:line="240" w:lineRule="auto"/>
+      </w:pPr>
+      <w:r>
+        <w:rPr>
+          <w:b/>
+        </w:rPr>
+        <w:t>Resource manipulation through representations</w:t>
+      </w:r>
+      <w:r>
+        <w:t>: Clients receive files that represent resources. These representations must have enough information to allow modification or deletion.</w:t>
+      </w:r>
+    </w:p>
+    <w:p>
+      <w:pPr>
+        <w:numPr>
+          <w:ilvl w:val="0"/>
+          <w:numId w:val="5"/>
+        </w:numPr>
+        <w:shd w:val="clear" w:color="auto" w:fill="FFFFFF"/>
+        <w:spacing w:after="0" w:line="240" w:lineRule="auto"/>
+      </w:pPr>
+      <w:r>
+        <w:rPr>
+          <w:b/>
+        </w:rPr>
+        <w:t>Self-descriptive messages</w:t>
+      </w:r>
+      <w:r>
+        <w:t>: Each message returned to a client contains enough information to describe how the client should process the information.</w:t>
+      </w:r>
+    </w:p>
+    <w:p>
+      <w:pPr>
+        <w:numPr>
+          <w:ilvl w:val="0"/>
+          <w:numId w:val="5"/>
+        </w:numPr>
+        <w:shd w:val="clear" w:color="auto" w:fill="FFFFFF"/>
+        <w:spacing w:after="0" w:line="240" w:lineRule="auto"/>
+      </w:pPr>
+      <w:r>
+        <w:rPr>
+          <w:b/>
+        </w:rPr>
+        <w:t>Hypermedia as the engine of application state</w:t>
+      </w:r>
+      <w:r>
+        <w:t>: After accessing a resource, the REST client should be able to discover through hyperlinks all other actions that are currently available.</w:t>
+      </w:r>
+    </w:p>
+    <w:p>
+      <w:pPr>
+        <w:pStyle w:val="NormalWeb"/>
+        <w:shd w:val="clear" w:color="auto" w:fill="FFFFFF"/>
+        <w:spacing w:before="0" w:beforeAutospacing="0" w:after="270" w:afterAutospacing="0"/>
+        <w:ind w:left="420"/>
+        <w:rPr>
+          <w:rFonts w:asciiTheme="minorHAnsi" w:eastAsiaTheme="minorHAnsi" w:hAnsiTheme="minorHAnsi" w:cstheme="minorBidi"/>
+          <w:sz w:val="22"/>
+          <w:szCs w:val="22"/>
+          <w:lang w:eastAsia="en-US"/>
+        </w:rPr>
+      </w:pPr>
+    </w:p>
+    <w:p>
+      <w:pPr>
+        <w:jc w:val="both"/>
+      </w:pPr>
     </w:p>
     <w:p>
       <w:pPr>
@@ -332,7 +707,23 @@
       </w:pPr>
     </w:p>
     <w:p/>
-    <w:p/>
+    <w:p>
+      <w:r>
+        <w:br w:type="page"/>
+      </w:r>
+    </w:p>
+    <w:p>
+      <w:pPr>
+        <w:pStyle w:val="Heading2"/>
+      </w:pPr>
+      <w:r>
+        <w:lastRenderedPageBreak/>
+        <w:t>REFERENCES</w:t>
+      </w:r>
+      <w:r>
+        <w:t>:</w:t>
+      </w:r>
+    </w:p>
     <w:p/>
     <w:p>
       <w:r>
@@ -347,10 +738,7 @@
         </w:r>
       </w:hyperlink>
       <w:r>
-        <w:t xml:space="preserve">; </w:t>
-      </w:r>
-      <w:r>
-        <w:t>Dec 13, 2020;</w:t>
+        <w:t>; Dec 13, 2020;</w:t>
       </w:r>
     </w:p>
     <w:p>
@@ -379,8 +767,6 @@
         <w:pStyle w:val="Heading1"/>
         <w:shd w:val="clear" w:color="auto" w:fill="FFFFFF"/>
         <w:spacing w:before="144" w:beforeAutospacing="0" w:after="0" w:afterAutospacing="0" w:line="276" w:lineRule="auto"/>
-      </w:pPr>
-      <w:r>
         <w:rPr>
           <w:rFonts w:asciiTheme="minorHAnsi" w:eastAsiaTheme="minorHAnsi" w:hAnsiTheme="minorHAnsi" w:cstheme="minorBidi"/>
           <w:b w:val="0"/>
@@ -390,7 +776,17 @@
           <w:szCs w:val="22"/>
           <w:lang w:eastAsia="en-US"/>
         </w:rPr>
-        <w:lastRenderedPageBreak/>
+      </w:pPr>
+      <w:r>
+        <w:rPr>
+          <w:rFonts w:asciiTheme="minorHAnsi" w:eastAsiaTheme="minorHAnsi" w:hAnsiTheme="minorHAnsi" w:cstheme="minorBidi"/>
+          <w:b w:val="0"/>
+          <w:bCs w:val="0"/>
+          <w:kern w:val="0"/>
+          <w:sz w:val="22"/>
+          <w:szCs w:val="22"/>
+          <w:lang w:eastAsia="en-US"/>
+        </w:rPr>
         <w:t>[3] Launch your own REST API using Flask &amp; Python in 7 minutes</w:t>
       </w:r>
       <w:proofErr w:type="gramStart"/>
@@ -435,6 +831,39 @@
         <w:t>; Jun 15, 2020</w:t>
       </w:r>
     </w:p>
+    <w:p>
+      <w:pPr>
+        <w:pStyle w:val="Heading1"/>
+        <w:shd w:val="clear" w:color="auto" w:fill="FFFFFF"/>
+        <w:spacing w:before="144" w:beforeAutospacing="0" w:after="0" w:afterAutospacing="0" w:line="276" w:lineRule="auto"/>
+      </w:pPr>
+      <w:r>
+        <w:rPr>
+          <w:rFonts w:asciiTheme="minorHAnsi" w:eastAsiaTheme="minorHAnsi" w:hAnsiTheme="minorHAnsi" w:cstheme="minorBidi"/>
+          <w:b w:val="0"/>
+          <w:bCs w:val="0"/>
+          <w:kern w:val="0"/>
+          <w:sz w:val="22"/>
+          <w:szCs w:val="22"/>
+          <w:lang w:eastAsia="en-US"/>
+        </w:rPr>
+        <w:t xml:space="preserve">[4] REST vs SOAP; </w:t>
+      </w:r>
+      <w:bookmarkStart w:id="0" w:name="_GoBack"/>
+      <w:bookmarkEnd w:id="0"/>
+      <w:r>
+        <w:rPr>
+          <w:rFonts w:asciiTheme="minorHAnsi" w:eastAsiaTheme="minorHAnsi" w:hAnsiTheme="minorHAnsi" w:cstheme="minorBidi"/>
+          <w:b w:val="0"/>
+          <w:bCs w:val="0"/>
+          <w:kern w:val="0"/>
+          <w:sz w:val="22"/>
+          <w:szCs w:val="22"/>
+          <w:lang w:eastAsia="en-US"/>
+        </w:rPr>
+        <w:t>https://www.redhat.com/en/topics/integration/whats-the-difference-between-soap-rest</w:t>
+      </w:r>
+    </w:p>
     <w:sectPr>
       <w:pgSz w:w="11906" w:h="16838"/>
       <w:pgMar w:top="1440" w:right="1440" w:bottom="1440" w:left="1440" w:header="708" w:footer="708" w:gutter="0"/>
@@ -448,6 +877,425 @@
 <file path=word/numbering.xml><?xml version="1.0" encoding="utf-8"?>
 <w:numbering xmlns:wpc="http://schemas.microsoft.com/office/word/2010/wordprocessingCanvas" xmlns:mc="http://schemas.openxmlformats.org/markup-compatibility/2006" xmlns:o="urn:schemas-microsoft-com:office:office" xmlns:r="http://schemas.openxmlformats.org/officeDocument/2006/relationships" xmlns:m="http://schemas.openxmlformats.org/officeDocument/2006/math" xmlns:v="urn:schemas-microsoft-com:vml" xmlns:wp14="http://schemas.microsoft.com/office/word/2010/wordprocessingDrawing" xmlns:wp="http://schemas.openxmlformats.org/drawingml/2006/wordprocessingDrawing" xmlns:w10="urn:schemas-microsoft-com:office:word" xmlns:w="http://schemas.openxmlformats.org/wordprocessingml/2006/main" xmlns:w14="http://schemas.microsoft.com/office/word/2010/wordml" xmlns:wpg="http://schemas.microsoft.com/office/word/2010/wordprocessingGroup" xmlns:wpi="http://schemas.microsoft.com/office/word/2010/wordprocessingInk" xmlns:wne="http://schemas.microsoft.com/office/word/2006/wordml" xmlns:wps="http://schemas.microsoft.com/office/word/2010/wordprocessingShape" mc:Ignorable="w14 wp14">
   <w:abstractNum w:abstractNumId="0">
+    <w:nsid w:val="036F768C"/>
+    <w:multiLevelType w:val="multilevel"/>
+    <w:tmpl w:val="4DCA9F98"/>
+    <w:lvl w:ilvl="0">
+      <w:start w:val="1"/>
+      <w:numFmt w:val="bullet"/>
+      <w:lvlText w:val=""/>
+      <w:lvlJc w:val="left"/>
+      <w:pPr>
+        <w:tabs>
+          <w:tab w:val="num" w:pos="720"/>
+        </w:tabs>
+        <w:ind w:left="720" w:hanging="360"/>
+      </w:pPr>
+      <w:rPr>
+        <w:rFonts w:ascii="Symbol" w:hAnsi="Symbol" w:hint="default"/>
+        <w:sz w:val="20"/>
+      </w:rPr>
+    </w:lvl>
+    <w:lvl w:ilvl="1" w:tentative="1">
+      <w:start w:val="1"/>
+      <w:numFmt w:val="bullet"/>
+      <w:lvlText w:val="o"/>
+      <w:lvlJc w:val="left"/>
+      <w:pPr>
+        <w:tabs>
+          <w:tab w:val="num" w:pos="1440"/>
+        </w:tabs>
+        <w:ind w:left="1440" w:hanging="360"/>
+      </w:pPr>
+      <w:rPr>
+        <w:rFonts w:ascii="Courier New" w:hAnsi="Courier New" w:hint="default"/>
+        <w:sz w:val="20"/>
+      </w:rPr>
+    </w:lvl>
+    <w:lvl w:ilvl="2" w:tentative="1">
+      <w:start w:val="1"/>
+      <w:numFmt w:val="bullet"/>
+      <w:lvlText w:val=""/>
+      <w:lvlJc w:val="left"/>
+      <w:pPr>
+        <w:tabs>
+          <w:tab w:val="num" w:pos="2160"/>
+        </w:tabs>
+        <w:ind w:left="2160" w:hanging="360"/>
+      </w:pPr>
+      <w:rPr>
+        <w:rFonts w:ascii="Wingdings" w:hAnsi="Wingdings" w:hint="default"/>
+        <w:sz w:val="20"/>
+      </w:rPr>
+    </w:lvl>
+    <w:lvl w:ilvl="3" w:tentative="1">
+      <w:start w:val="1"/>
+      <w:numFmt w:val="bullet"/>
+      <w:lvlText w:val=""/>
+      <w:lvlJc w:val="left"/>
+      <w:pPr>
+        <w:tabs>
+          <w:tab w:val="num" w:pos="2880"/>
+        </w:tabs>
+        <w:ind w:left="2880" w:hanging="360"/>
+      </w:pPr>
+      <w:rPr>
+        <w:rFonts w:ascii="Wingdings" w:hAnsi="Wingdings" w:hint="default"/>
+        <w:sz w:val="20"/>
+      </w:rPr>
+    </w:lvl>
+    <w:lvl w:ilvl="4" w:tentative="1">
+      <w:start w:val="1"/>
+      <w:numFmt w:val="bullet"/>
+      <w:lvlText w:val=""/>
+      <w:lvlJc w:val="left"/>
+      <w:pPr>
+        <w:tabs>
+          <w:tab w:val="num" w:pos="3600"/>
+        </w:tabs>
+        <w:ind w:left="3600" w:hanging="360"/>
+      </w:pPr>
+      <w:rPr>
+        <w:rFonts w:ascii="Wingdings" w:hAnsi="Wingdings" w:hint="default"/>
+        <w:sz w:val="20"/>
+      </w:rPr>
+    </w:lvl>
+    <w:lvl w:ilvl="5" w:tentative="1">
+      <w:start w:val="1"/>
+      <w:numFmt w:val="bullet"/>
+      <w:lvlText w:val=""/>
+      <w:lvlJc w:val="left"/>
+      <w:pPr>
+        <w:tabs>
+          <w:tab w:val="num" w:pos="4320"/>
+        </w:tabs>
+        <w:ind w:left="4320" w:hanging="360"/>
+      </w:pPr>
+      <w:rPr>
+        <w:rFonts w:ascii="Wingdings" w:hAnsi="Wingdings" w:hint="default"/>
+        <w:sz w:val="20"/>
+      </w:rPr>
+    </w:lvl>
+    <w:lvl w:ilvl="6" w:tentative="1">
+      <w:start w:val="1"/>
+      <w:numFmt w:val="bullet"/>
+      <w:lvlText w:val=""/>
+      <w:lvlJc w:val="left"/>
+      <w:pPr>
+        <w:tabs>
+          <w:tab w:val="num" w:pos="5040"/>
+        </w:tabs>
+        <w:ind w:left="5040" w:hanging="360"/>
+      </w:pPr>
+      <w:rPr>
+        <w:rFonts w:ascii="Wingdings" w:hAnsi="Wingdings" w:hint="default"/>
+        <w:sz w:val="20"/>
+      </w:rPr>
+    </w:lvl>
+    <w:lvl w:ilvl="7" w:tentative="1">
+      <w:start w:val="1"/>
+      <w:numFmt w:val="bullet"/>
+      <w:lvlText w:val=""/>
+      <w:lvlJc w:val="left"/>
+      <w:pPr>
+        <w:tabs>
+          <w:tab w:val="num" w:pos="5760"/>
+        </w:tabs>
+        <w:ind w:left="5760" w:hanging="360"/>
+      </w:pPr>
+      <w:rPr>
+        <w:rFonts w:ascii="Wingdings" w:hAnsi="Wingdings" w:hint="default"/>
+        <w:sz w:val="20"/>
+      </w:rPr>
+    </w:lvl>
+    <w:lvl w:ilvl="8" w:tentative="1">
+      <w:start w:val="1"/>
+      <w:numFmt w:val="bullet"/>
+      <w:lvlText w:val=""/>
+      <w:lvlJc w:val="left"/>
+      <w:pPr>
+        <w:tabs>
+          <w:tab w:val="num" w:pos="6480"/>
+        </w:tabs>
+        <w:ind w:left="6480" w:hanging="360"/>
+      </w:pPr>
+      <w:rPr>
+        <w:rFonts w:ascii="Wingdings" w:hAnsi="Wingdings" w:hint="default"/>
+        <w:sz w:val="20"/>
+      </w:rPr>
+    </w:lvl>
+  </w:abstractNum>
+  <w:abstractNum w:abstractNumId="1">
+    <w:nsid w:val="1A5568D7"/>
+    <w:multiLevelType w:val="multilevel"/>
+    <w:tmpl w:val="6CA8DF0C"/>
+    <w:lvl w:ilvl="0">
+      <w:start w:val="1"/>
+      <w:numFmt w:val="decimal"/>
+      <w:lvlText w:val="%1."/>
+      <w:lvlJc w:val="left"/>
+      <w:pPr>
+        <w:ind w:left="720" w:hanging="360"/>
+      </w:pPr>
+      <w:rPr>
+        <w:rFonts w:hint="default"/>
+      </w:rPr>
+    </w:lvl>
+    <w:lvl w:ilvl="1">
+      <w:start w:val="1"/>
+      <w:numFmt w:val="decimal"/>
+      <w:isLgl/>
+      <w:lvlText w:val="%1.%2"/>
+      <w:lvlJc w:val="left"/>
+      <w:pPr>
+        <w:ind w:left="720" w:hanging="360"/>
+      </w:pPr>
+      <w:rPr>
+        <w:rFonts w:hint="default"/>
+      </w:rPr>
+    </w:lvl>
+    <w:lvl w:ilvl="2">
+      <w:start w:val="1"/>
+      <w:numFmt w:val="decimal"/>
+      <w:isLgl/>
+      <w:lvlText w:val="%1.%2.%3"/>
+      <w:lvlJc w:val="left"/>
+      <w:pPr>
+        <w:ind w:left="1080" w:hanging="720"/>
+      </w:pPr>
+      <w:rPr>
+        <w:rFonts w:hint="default"/>
+      </w:rPr>
+    </w:lvl>
+    <w:lvl w:ilvl="3">
+      <w:start w:val="1"/>
+      <w:numFmt w:val="decimal"/>
+      <w:isLgl/>
+      <w:lvlText w:val="%1.%2.%3.%4"/>
+      <w:lvlJc w:val="left"/>
+      <w:pPr>
+        <w:ind w:left="1080" w:hanging="720"/>
+      </w:pPr>
+      <w:rPr>
+        <w:rFonts w:hint="default"/>
+      </w:rPr>
+    </w:lvl>
+    <w:lvl w:ilvl="4">
+      <w:start w:val="1"/>
+      <w:numFmt w:val="decimal"/>
+      <w:isLgl/>
+      <w:lvlText w:val="%1.%2.%3.%4.%5"/>
+      <w:lvlJc w:val="left"/>
+      <w:pPr>
+        <w:ind w:left="1440" w:hanging="1080"/>
+      </w:pPr>
+      <w:rPr>
+        <w:rFonts w:hint="default"/>
+      </w:rPr>
+    </w:lvl>
+    <w:lvl w:ilvl="5">
+      <w:start w:val="1"/>
+      <w:numFmt w:val="decimal"/>
+      <w:isLgl/>
+      <w:lvlText w:val="%1.%2.%3.%4.%5.%6"/>
+      <w:lvlJc w:val="left"/>
+      <w:pPr>
+        <w:ind w:left="1440" w:hanging="1080"/>
+      </w:pPr>
+      <w:rPr>
+        <w:rFonts w:hint="default"/>
+      </w:rPr>
+    </w:lvl>
+    <w:lvl w:ilvl="6">
+      <w:start w:val="1"/>
+      <w:numFmt w:val="decimal"/>
+      <w:isLgl/>
+      <w:lvlText w:val="%1.%2.%3.%4.%5.%6.%7"/>
+      <w:lvlJc w:val="left"/>
+      <w:pPr>
+        <w:ind w:left="1800" w:hanging="1440"/>
+      </w:pPr>
+      <w:rPr>
+        <w:rFonts w:hint="default"/>
+      </w:rPr>
+    </w:lvl>
+    <w:lvl w:ilvl="7">
+      <w:start w:val="1"/>
+      <w:numFmt w:val="decimal"/>
+      <w:isLgl/>
+      <w:lvlText w:val="%1.%2.%3.%4.%5.%6.%7.%8"/>
+      <w:lvlJc w:val="left"/>
+      <w:pPr>
+        <w:ind w:left="1800" w:hanging="1440"/>
+      </w:pPr>
+      <w:rPr>
+        <w:rFonts w:hint="default"/>
+      </w:rPr>
+    </w:lvl>
+    <w:lvl w:ilvl="8">
+      <w:start w:val="1"/>
+      <w:numFmt w:val="decimal"/>
+      <w:isLgl/>
+      <w:lvlText w:val="%1.%2.%3.%4.%5.%6.%7.%8.%9"/>
+      <w:lvlJc w:val="left"/>
+      <w:pPr>
+        <w:ind w:left="1800" w:hanging="1440"/>
+      </w:pPr>
+      <w:rPr>
+        <w:rFonts w:hint="default"/>
+      </w:rPr>
+    </w:lvl>
+  </w:abstractNum>
+  <w:abstractNum w:abstractNumId="2">
+    <w:nsid w:val="2A4313F4"/>
+    <w:multiLevelType w:val="multilevel"/>
+    <w:tmpl w:val="53DC9B0A"/>
+    <w:lvl w:ilvl="0">
+      <w:start w:val="1"/>
+      <w:numFmt w:val="bullet"/>
+      <w:lvlText w:val="o"/>
+      <w:lvlJc w:val="left"/>
+      <w:pPr>
+        <w:tabs>
+          <w:tab w:val="num" w:pos="720"/>
+        </w:tabs>
+        <w:ind w:left="720" w:hanging="360"/>
+      </w:pPr>
+      <w:rPr>
+        <w:rFonts w:ascii="Courier New" w:hAnsi="Courier New" w:cs="Courier New" w:hint="default"/>
+        <w:sz w:val="20"/>
+      </w:rPr>
+    </w:lvl>
+    <w:lvl w:ilvl="1" w:tentative="1">
+      <w:start w:val="1"/>
+      <w:numFmt w:val="bullet"/>
+      <w:lvlText w:val="o"/>
+      <w:lvlJc w:val="left"/>
+      <w:pPr>
+        <w:tabs>
+          <w:tab w:val="num" w:pos="1440"/>
+        </w:tabs>
+        <w:ind w:left="1440" w:hanging="360"/>
+      </w:pPr>
+      <w:rPr>
+        <w:rFonts w:ascii="Courier New" w:hAnsi="Courier New" w:hint="default"/>
+        <w:sz w:val="20"/>
+      </w:rPr>
+    </w:lvl>
+    <w:lvl w:ilvl="2" w:tentative="1">
+      <w:start w:val="1"/>
+      <w:numFmt w:val="bullet"/>
+      <w:lvlText w:val=""/>
+      <w:lvlJc w:val="left"/>
+      <w:pPr>
+        <w:tabs>
+          <w:tab w:val="num" w:pos="2160"/>
+        </w:tabs>
+        <w:ind w:left="2160" w:hanging="360"/>
+      </w:pPr>
+      <w:rPr>
+        <w:rFonts w:ascii="Wingdings" w:hAnsi="Wingdings" w:hint="default"/>
+        <w:sz w:val="20"/>
+      </w:rPr>
+    </w:lvl>
+    <w:lvl w:ilvl="3" w:tentative="1">
+      <w:start w:val="1"/>
+      <w:numFmt w:val="bullet"/>
+      <w:lvlText w:val=""/>
+      <w:lvlJc w:val="left"/>
+      <w:pPr>
+        <w:tabs>
+          <w:tab w:val="num" w:pos="2880"/>
+        </w:tabs>
+        <w:ind w:left="2880" w:hanging="360"/>
+      </w:pPr>
+      <w:rPr>
+        <w:rFonts w:ascii="Wingdings" w:hAnsi="Wingdings" w:hint="default"/>
+        <w:sz w:val="20"/>
+      </w:rPr>
+    </w:lvl>
+    <w:lvl w:ilvl="4" w:tentative="1">
+      <w:start w:val="1"/>
+      <w:numFmt w:val="bullet"/>
+      <w:lvlText w:val=""/>
+      <w:lvlJc w:val="left"/>
+      <w:pPr>
+        <w:tabs>
+          <w:tab w:val="num" w:pos="3600"/>
+        </w:tabs>
+        <w:ind w:left="3600" w:hanging="360"/>
+      </w:pPr>
+      <w:rPr>
+        <w:rFonts w:ascii="Wingdings" w:hAnsi="Wingdings" w:hint="default"/>
+        <w:sz w:val="20"/>
+      </w:rPr>
+    </w:lvl>
+    <w:lvl w:ilvl="5" w:tentative="1">
+      <w:start w:val="1"/>
+      <w:numFmt w:val="bullet"/>
+      <w:lvlText w:val=""/>
+      <w:lvlJc w:val="left"/>
+      <w:pPr>
+        <w:tabs>
+          <w:tab w:val="num" w:pos="4320"/>
+        </w:tabs>
+        <w:ind w:left="4320" w:hanging="360"/>
+      </w:pPr>
+      <w:rPr>
+        <w:rFonts w:ascii="Wingdings" w:hAnsi="Wingdings" w:hint="default"/>
+        <w:sz w:val="20"/>
+      </w:rPr>
+    </w:lvl>
+    <w:lvl w:ilvl="6" w:tentative="1">
+      <w:start w:val="1"/>
+      <w:numFmt w:val="bullet"/>
+      <w:lvlText w:val=""/>
+      <w:lvlJc w:val="left"/>
+      <w:pPr>
+        <w:tabs>
+          <w:tab w:val="num" w:pos="5040"/>
+        </w:tabs>
+        <w:ind w:left="5040" w:hanging="360"/>
+      </w:pPr>
+      <w:rPr>
+        <w:rFonts w:ascii="Wingdings" w:hAnsi="Wingdings" w:hint="default"/>
+        <w:sz w:val="20"/>
+      </w:rPr>
+    </w:lvl>
+    <w:lvl w:ilvl="7" w:tentative="1">
+      <w:start w:val="1"/>
+      <w:numFmt w:val="bullet"/>
+      <w:lvlText w:val=""/>
+      <w:lvlJc w:val="left"/>
+      <w:pPr>
+        <w:tabs>
+          <w:tab w:val="num" w:pos="5760"/>
+        </w:tabs>
+        <w:ind w:left="5760" w:hanging="360"/>
+      </w:pPr>
+      <w:rPr>
+        <w:rFonts w:ascii="Wingdings" w:hAnsi="Wingdings" w:hint="default"/>
+        <w:sz w:val="20"/>
+      </w:rPr>
+    </w:lvl>
+    <w:lvl w:ilvl="8" w:tentative="1">
+      <w:start w:val="1"/>
+      <w:numFmt w:val="bullet"/>
+      <w:lvlText w:val=""/>
+      <w:lvlJc w:val="left"/>
+      <w:pPr>
+        <w:tabs>
+          <w:tab w:val="num" w:pos="6480"/>
+        </w:tabs>
+        <w:ind w:left="6480" w:hanging="360"/>
+      </w:pPr>
+      <w:rPr>
+        <w:rFonts w:ascii="Wingdings" w:hAnsi="Wingdings" w:hint="default"/>
+        <w:sz w:val="20"/>
+      </w:rPr>
+    </w:lvl>
+  </w:abstractNum>
+  <w:abstractNum w:abstractNumId="3">
     <w:nsid w:val="498D7AA6"/>
     <w:multiLevelType w:val="hybridMultilevel"/>
     <w:tmpl w:val="1D1E4A98"/>
@@ -536,8 +1384,169 @@
       </w:pPr>
     </w:lvl>
   </w:abstractNum>
+  <w:abstractNum w:abstractNumId="4">
+    <w:nsid w:val="5F55168E"/>
+    <w:multiLevelType w:val="multilevel"/>
+    <w:tmpl w:val="FA9840EC"/>
+    <w:lvl w:ilvl="0">
+      <w:start w:val="1"/>
+      <w:numFmt w:val="bullet"/>
+      <w:lvlText w:val=""/>
+      <w:lvlJc w:val="left"/>
+      <w:pPr>
+        <w:tabs>
+          <w:tab w:val="num" w:pos="720"/>
+        </w:tabs>
+        <w:ind w:left="720" w:hanging="360"/>
+      </w:pPr>
+      <w:rPr>
+        <w:rFonts w:ascii="Symbol" w:hAnsi="Symbol" w:hint="default"/>
+        <w:sz w:val="20"/>
+      </w:rPr>
+    </w:lvl>
+    <w:lvl w:ilvl="1" w:tentative="1">
+      <w:start w:val="1"/>
+      <w:numFmt w:val="bullet"/>
+      <w:lvlText w:val="o"/>
+      <w:lvlJc w:val="left"/>
+      <w:pPr>
+        <w:tabs>
+          <w:tab w:val="num" w:pos="1440"/>
+        </w:tabs>
+        <w:ind w:left="1440" w:hanging="360"/>
+      </w:pPr>
+      <w:rPr>
+        <w:rFonts w:ascii="Courier New" w:hAnsi="Courier New" w:hint="default"/>
+        <w:sz w:val="20"/>
+      </w:rPr>
+    </w:lvl>
+    <w:lvl w:ilvl="2" w:tentative="1">
+      <w:start w:val="1"/>
+      <w:numFmt w:val="bullet"/>
+      <w:lvlText w:val=""/>
+      <w:lvlJc w:val="left"/>
+      <w:pPr>
+        <w:tabs>
+          <w:tab w:val="num" w:pos="2160"/>
+        </w:tabs>
+        <w:ind w:left="2160" w:hanging="360"/>
+      </w:pPr>
+      <w:rPr>
+        <w:rFonts w:ascii="Wingdings" w:hAnsi="Wingdings" w:hint="default"/>
+        <w:sz w:val="20"/>
+      </w:rPr>
+    </w:lvl>
+    <w:lvl w:ilvl="3" w:tentative="1">
+      <w:start w:val="1"/>
+      <w:numFmt w:val="bullet"/>
+      <w:lvlText w:val=""/>
+      <w:lvlJc w:val="left"/>
+      <w:pPr>
+        <w:tabs>
+          <w:tab w:val="num" w:pos="2880"/>
+        </w:tabs>
+        <w:ind w:left="2880" w:hanging="360"/>
+      </w:pPr>
+      <w:rPr>
+        <w:rFonts w:ascii="Wingdings" w:hAnsi="Wingdings" w:hint="default"/>
+        <w:sz w:val="20"/>
+      </w:rPr>
+    </w:lvl>
+    <w:lvl w:ilvl="4" w:tentative="1">
+      <w:start w:val="1"/>
+      <w:numFmt w:val="bullet"/>
+      <w:lvlText w:val=""/>
+      <w:lvlJc w:val="left"/>
+      <w:pPr>
+        <w:tabs>
+          <w:tab w:val="num" w:pos="3600"/>
+        </w:tabs>
+        <w:ind w:left="3600" w:hanging="360"/>
+      </w:pPr>
+      <w:rPr>
+        <w:rFonts w:ascii="Wingdings" w:hAnsi="Wingdings" w:hint="default"/>
+        <w:sz w:val="20"/>
+      </w:rPr>
+    </w:lvl>
+    <w:lvl w:ilvl="5" w:tentative="1">
+      <w:start w:val="1"/>
+      <w:numFmt w:val="bullet"/>
+      <w:lvlText w:val=""/>
+      <w:lvlJc w:val="left"/>
+      <w:pPr>
+        <w:tabs>
+          <w:tab w:val="num" w:pos="4320"/>
+        </w:tabs>
+        <w:ind w:left="4320" w:hanging="360"/>
+      </w:pPr>
+      <w:rPr>
+        <w:rFonts w:ascii="Wingdings" w:hAnsi="Wingdings" w:hint="default"/>
+        <w:sz w:val="20"/>
+      </w:rPr>
+    </w:lvl>
+    <w:lvl w:ilvl="6" w:tentative="1">
+      <w:start w:val="1"/>
+      <w:numFmt w:val="bullet"/>
+      <w:lvlText w:val=""/>
+      <w:lvlJc w:val="left"/>
+      <w:pPr>
+        <w:tabs>
+          <w:tab w:val="num" w:pos="5040"/>
+        </w:tabs>
+        <w:ind w:left="5040" w:hanging="360"/>
+      </w:pPr>
+      <w:rPr>
+        <w:rFonts w:ascii="Wingdings" w:hAnsi="Wingdings" w:hint="default"/>
+        <w:sz w:val="20"/>
+      </w:rPr>
+    </w:lvl>
+    <w:lvl w:ilvl="7" w:tentative="1">
+      <w:start w:val="1"/>
+      <w:numFmt w:val="bullet"/>
+      <w:lvlText w:val=""/>
+      <w:lvlJc w:val="left"/>
+      <w:pPr>
+        <w:tabs>
+          <w:tab w:val="num" w:pos="5760"/>
+        </w:tabs>
+        <w:ind w:left="5760" w:hanging="360"/>
+      </w:pPr>
+      <w:rPr>
+        <w:rFonts w:ascii="Wingdings" w:hAnsi="Wingdings" w:hint="default"/>
+        <w:sz w:val="20"/>
+      </w:rPr>
+    </w:lvl>
+    <w:lvl w:ilvl="8" w:tentative="1">
+      <w:start w:val="1"/>
+      <w:numFmt w:val="bullet"/>
+      <w:lvlText w:val=""/>
+      <w:lvlJc w:val="left"/>
+      <w:pPr>
+        <w:tabs>
+          <w:tab w:val="num" w:pos="6480"/>
+        </w:tabs>
+        <w:ind w:left="6480" w:hanging="360"/>
+      </w:pPr>
+      <w:rPr>
+        <w:rFonts w:ascii="Wingdings" w:hAnsi="Wingdings" w:hint="default"/>
+        <w:sz w:val="20"/>
+      </w:rPr>
+    </w:lvl>
+  </w:abstractNum>
   <w:num w:numId="1">
+    <w:abstractNumId w:val="3"/>
+  </w:num>
+  <w:num w:numId="2">
+    <w:abstractNumId w:val="1"/>
+  </w:num>
+  <w:num w:numId="3">
     <w:abstractNumId w:val="0"/>
+  </w:num>
+  <w:num w:numId="4">
+    <w:abstractNumId w:val="4"/>
+  </w:num>
+  <w:num w:numId="5">
+    <w:abstractNumId w:val="2"/>
   </w:num>
 </w:numbering>
 </file>
@@ -723,6 +1732,52 @@
       <w:lang w:eastAsia="en-IE"/>
     </w:rPr>
   </w:style>
+  <w:style w:type="paragraph" w:styleId="Heading2">
+    <w:name w:val="heading 2"/>
+    <w:basedOn w:val="Normal"/>
+    <w:next w:val="Normal"/>
+    <w:link w:val="Heading2Char"/>
+    <w:uiPriority w:val="9"/>
+    <w:unhideWhenUsed/>
+    <w:qFormat/>
+    <w:rsid w:val="00D84289"/>
+    <w:pPr>
+      <w:keepNext/>
+      <w:keepLines/>
+      <w:spacing w:before="200" w:after="0"/>
+      <w:outlineLvl w:val="1"/>
+    </w:pPr>
+    <w:rPr>
+      <w:rFonts w:asciiTheme="majorHAnsi" w:eastAsiaTheme="majorEastAsia" w:hAnsiTheme="majorHAnsi" w:cstheme="majorBidi"/>
+      <w:b/>
+      <w:bCs/>
+      <w:color w:val="4F81BD" w:themeColor="accent1"/>
+      <w:sz w:val="26"/>
+      <w:szCs w:val="26"/>
+    </w:rPr>
+  </w:style>
+  <w:style w:type="paragraph" w:styleId="Heading3">
+    <w:name w:val="heading 3"/>
+    <w:basedOn w:val="Normal"/>
+    <w:next w:val="Normal"/>
+    <w:link w:val="Heading3Char"/>
+    <w:uiPriority w:val="9"/>
+    <w:unhideWhenUsed/>
+    <w:qFormat/>
+    <w:rsid w:val="00E24D0B"/>
+    <w:pPr>
+      <w:keepNext/>
+      <w:keepLines/>
+      <w:spacing w:before="200" w:after="0"/>
+      <w:outlineLvl w:val="2"/>
+    </w:pPr>
+    <w:rPr>
+      <w:rFonts w:asciiTheme="majorHAnsi" w:eastAsiaTheme="majorEastAsia" w:hAnsiTheme="majorHAnsi" w:cstheme="majorBidi"/>
+      <w:b/>
+      <w:bCs/>
+      <w:color w:val="4F81BD" w:themeColor="accent1"/>
+    </w:rPr>
+  </w:style>
   <w:style w:type="character" w:default="1" w:styleId="DefaultParagraphFont">
     <w:name w:val="Default Paragraph Font"/>
     <w:uiPriority w:val="1"/>
@@ -852,6 +1907,51 @@
       <w:ind w:left="720"/>
       <w:contextualSpacing/>
     </w:pPr>
+  </w:style>
+  <w:style w:type="character" w:customStyle="1" w:styleId="Heading2Char">
+    <w:name w:val="Heading 2 Char"/>
+    <w:basedOn w:val="DefaultParagraphFont"/>
+    <w:link w:val="Heading2"/>
+    <w:uiPriority w:val="9"/>
+    <w:rsid w:val="00D84289"/>
+    <w:rPr>
+      <w:rFonts w:asciiTheme="majorHAnsi" w:eastAsiaTheme="majorEastAsia" w:hAnsiTheme="majorHAnsi" w:cstheme="majorBidi"/>
+      <w:b/>
+      <w:bCs/>
+      <w:color w:val="4F81BD" w:themeColor="accent1"/>
+      <w:sz w:val="26"/>
+      <w:szCs w:val="26"/>
+    </w:rPr>
+  </w:style>
+  <w:style w:type="character" w:customStyle="1" w:styleId="Heading3Char">
+    <w:name w:val="Heading 3 Char"/>
+    <w:basedOn w:val="DefaultParagraphFont"/>
+    <w:link w:val="Heading3"/>
+    <w:uiPriority w:val="9"/>
+    <w:rsid w:val="00E24D0B"/>
+    <w:rPr>
+      <w:rFonts w:asciiTheme="majorHAnsi" w:eastAsiaTheme="majorEastAsia" w:hAnsiTheme="majorHAnsi" w:cstheme="majorBidi"/>
+      <w:b/>
+      <w:bCs/>
+      <w:color w:val="4F81BD" w:themeColor="accent1"/>
+    </w:rPr>
+  </w:style>
+  <w:style w:type="paragraph" w:styleId="NormalWeb">
+    <w:name w:val="Normal (Web)"/>
+    <w:basedOn w:val="Normal"/>
+    <w:uiPriority w:val="99"/>
+    <w:semiHidden/>
+    <w:unhideWhenUsed/>
+    <w:rsid w:val="004E1133"/>
+    <w:pPr>
+      <w:spacing w:before="100" w:beforeAutospacing="1" w:after="100" w:afterAutospacing="1" w:line="240" w:lineRule="auto"/>
+    </w:pPr>
+    <w:rPr>
+      <w:rFonts w:ascii="Times New Roman" w:eastAsia="Times New Roman" w:hAnsi="Times New Roman" w:cs="Times New Roman"/>
+      <w:sz w:val="24"/>
+      <w:szCs w:val="24"/>
+      <w:lang w:eastAsia="en-IE"/>
+    </w:rPr>
   </w:style>
 </w:styles>
 </file>
@@ -1037,6 +2137,52 @@
       <w:lang w:eastAsia="en-IE"/>
     </w:rPr>
   </w:style>
+  <w:style w:type="paragraph" w:styleId="Heading2">
+    <w:name w:val="heading 2"/>
+    <w:basedOn w:val="Normal"/>
+    <w:next w:val="Normal"/>
+    <w:link w:val="Heading2Char"/>
+    <w:uiPriority w:val="9"/>
+    <w:unhideWhenUsed/>
+    <w:qFormat/>
+    <w:rsid w:val="00D84289"/>
+    <w:pPr>
+      <w:keepNext/>
+      <w:keepLines/>
+      <w:spacing w:before="200" w:after="0"/>
+      <w:outlineLvl w:val="1"/>
+    </w:pPr>
+    <w:rPr>
+      <w:rFonts w:asciiTheme="majorHAnsi" w:eastAsiaTheme="majorEastAsia" w:hAnsiTheme="majorHAnsi" w:cstheme="majorBidi"/>
+      <w:b/>
+      <w:bCs/>
+      <w:color w:val="4F81BD" w:themeColor="accent1"/>
+      <w:sz w:val="26"/>
+      <w:szCs w:val="26"/>
+    </w:rPr>
+  </w:style>
+  <w:style w:type="paragraph" w:styleId="Heading3">
+    <w:name w:val="heading 3"/>
+    <w:basedOn w:val="Normal"/>
+    <w:next w:val="Normal"/>
+    <w:link w:val="Heading3Char"/>
+    <w:uiPriority w:val="9"/>
+    <w:unhideWhenUsed/>
+    <w:qFormat/>
+    <w:rsid w:val="00E24D0B"/>
+    <w:pPr>
+      <w:keepNext/>
+      <w:keepLines/>
+      <w:spacing w:before="200" w:after="0"/>
+      <w:outlineLvl w:val="2"/>
+    </w:pPr>
+    <w:rPr>
+      <w:rFonts w:asciiTheme="majorHAnsi" w:eastAsiaTheme="majorEastAsia" w:hAnsiTheme="majorHAnsi" w:cstheme="majorBidi"/>
+      <w:b/>
+      <w:bCs/>
+      <w:color w:val="4F81BD" w:themeColor="accent1"/>
+    </w:rPr>
+  </w:style>
   <w:style w:type="character" w:default="1" w:styleId="DefaultParagraphFont">
     <w:name w:val="Default Paragraph Font"/>
     <w:uiPriority w:val="1"/>
@@ -1166,6 +2312,51 @@
       <w:ind w:left="720"/>
       <w:contextualSpacing/>
     </w:pPr>
+  </w:style>
+  <w:style w:type="character" w:customStyle="1" w:styleId="Heading2Char">
+    <w:name w:val="Heading 2 Char"/>
+    <w:basedOn w:val="DefaultParagraphFont"/>
+    <w:link w:val="Heading2"/>
+    <w:uiPriority w:val="9"/>
+    <w:rsid w:val="00D84289"/>
+    <w:rPr>
+      <w:rFonts w:asciiTheme="majorHAnsi" w:eastAsiaTheme="majorEastAsia" w:hAnsiTheme="majorHAnsi" w:cstheme="majorBidi"/>
+      <w:b/>
+      <w:bCs/>
+      <w:color w:val="4F81BD" w:themeColor="accent1"/>
+      <w:sz w:val="26"/>
+      <w:szCs w:val="26"/>
+    </w:rPr>
+  </w:style>
+  <w:style w:type="character" w:customStyle="1" w:styleId="Heading3Char">
+    <w:name w:val="Heading 3 Char"/>
+    <w:basedOn w:val="DefaultParagraphFont"/>
+    <w:link w:val="Heading3"/>
+    <w:uiPriority w:val="9"/>
+    <w:rsid w:val="00E24D0B"/>
+    <w:rPr>
+      <w:rFonts w:asciiTheme="majorHAnsi" w:eastAsiaTheme="majorEastAsia" w:hAnsiTheme="majorHAnsi" w:cstheme="majorBidi"/>
+      <w:b/>
+      <w:bCs/>
+      <w:color w:val="4F81BD" w:themeColor="accent1"/>
+    </w:rPr>
+  </w:style>
+  <w:style w:type="paragraph" w:styleId="NormalWeb">
+    <w:name w:val="Normal (Web)"/>
+    <w:basedOn w:val="Normal"/>
+    <w:uiPriority w:val="99"/>
+    <w:semiHidden/>
+    <w:unhideWhenUsed/>
+    <w:rsid w:val="004E1133"/>
+    <w:pPr>
+      <w:spacing w:before="100" w:beforeAutospacing="1" w:after="100" w:afterAutospacing="1" w:line="240" w:lineRule="auto"/>
+    </w:pPr>
+    <w:rPr>
+      <w:rFonts w:ascii="Times New Roman" w:eastAsia="Times New Roman" w:hAnsi="Times New Roman" w:cs="Times New Roman"/>
+      <w:sz w:val="24"/>
+      <w:szCs w:val="24"/>
+      <w:lang w:eastAsia="en-IE"/>
+    </w:rPr>
   </w:style>
 </w:styles>
 </file>

</xml_diff>